<commit_message>
Lab 4 part 3 was edited with teacher's requriments
</commit_message>
<xml_diff>
--- a/LABS/lab04/part3/result.docx
+++ b/LABS/lab04/part3/result.docx
@@ -46,6 +46,11 @@
     <w:p>
       <w:r>
         <w:t>Телевизор потребляет 2.0 рыбов</w:t>
+      </w:r>
+    </w:p>
+    <w:p>
+      <w:r>
+        <w:t>Утюг потребляет 1.39 рыбов</w:t>
       </w:r>
     </w:p>
     <w:sectPr>

</xml_diff>